<commit_message>
Điều chỉnh Báo Cáo Phát Biểu Bài Toán
</commit_message>
<xml_diff>
--- a/docs/2-PhatBieuBaiToan.docx
+++ b/docs/2-PhatBieuBaiToan.docx
@@ -431,7 +431,7 @@
     </w:p>
     <w:tbl>
       <w:tblPr>
-        <w:tblW w:w="0" w:type="auto"/>
+        <w:tblW w:w="9504" w:type="dxa"/>
         <w:tblBorders>
           <w:top w:val="single" w:sz="6" w:space="0" w:color="auto"/>
           <w:left w:val="single" w:sz="6" w:space="0" w:color="auto"/>
@@ -446,8 +446,8 @@
       <w:tblGrid>
         <w:gridCol w:w="2093"/>
         <w:gridCol w:w="1363"/>
-        <w:gridCol w:w="3744"/>
-        <w:gridCol w:w="2304"/>
+        <w:gridCol w:w="3492"/>
+        <w:gridCol w:w="2556"/>
       </w:tblGrid>
       <w:tr>
         <w:tc>
@@ -514,7 +514,7 @@
         </w:tc>
         <w:tc>
           <w:tcPr>
-            <w:tcW w:w="3744" w:type="dxa"/>
+            <w:tcW w:w="3492" w:type="dxa"/>
             <w:tcBorders>
               <w:top w:val="single" w:sz="6" w:space="0" w:color="auto"/>
               <w:left w:val="single" w:sz="6" w:space="0" w:color="auto"/>
@@ -545,7 +545,7 @@
         </w:tc>
         <w:tc>
           <w:tcPr>
-            <w:tcW w:w="2304" w:type="dxa"/>
+            <w:tcW w:w="2556" w:type="dxa"/>
             <w:tcBorders>
               <w:top w:val="single" w:sz="6" w:space="0" w:color="auto"/>
               <w:left w:val="single" w:sz="6" w:space="0" w:color="auto"/>
@@ -593,33 +593,15 @@
               <w:jc w:val="center"/>
               <w:rPr>
                 <w:rFonts w:eastAsia="SimSun"/>
-                <w:color w:val="0000FF"/>
                 <w:lang w:val="en-US"/>
               </w:rPr>
             </w:pPr>
             <w:r>
               <w:rPr>
                 <w:rFonts w:eastAsia="SimSun"/>
-                <w:color w:val="0000FF"/>
                 <w:lang w:val="en-US"/>
               </w:rPr>
-              <w:t>&lt;</w:t>
-            </w:r>
-            <w:r>
-              <w:rPr>
-                <w:rFonts w:eastAsia="SimSun"/>
-                <w:color w:val="0000FF"/>
-                <w:lang w:val="en-US"/>
-              </w:rPr>
-              <w:t>dd/mm/yyyy</w:t>
-            </w:r>
-            <w:r>
-              <w:rPr>
-                <w:rFonts w:eastAsia="SimSun"/>
-                <w:color w:val="0000FF"/>
-                <w:lang w:val="en-US"/>
-              </w:rPr>
-              <w:t>&gt;</w:t>
+              <w:t>29/05/2021</w:t>
             </w:r>
           </w:p>
         </w:tc>
@@ -640,14 +622,12 @@
               <w:jc w:val="center"/>
               <w:rPr>
                 <w:rFonts w:eastAsia="SimSun"/>
-                <w:color w:val="0000FF"/>
                 <w:lang w:val="en-US"/>
               </w:rPr>
             </w:pPr>
             <w:r>
               <w:rPr>
                 <w:rFonts w:eastAsia="SimSun"/>
-                <w:color w:val="0000FF"/>
                 <w:lang w:val="en-US"/>
               </w:rPr>
               <w:t>1.0</w:t>
@@ -656,7 +636,7 @@
         </w:tc>
         <w:tc>
           <w:tcPr>
-            <w:tcW w:w="3744" w:type="dxa"/>
+            <w:tcW w:w="3492" w:type="dxa"/>
             <w:tcBorders>
               <w:top w:val="single" w:sz="6" w:space="0" w:color="auto"/>
               <w:left w:val="single" w:sz="6" w:space="0" w:color="auto"/>
@@ -671,23 +651,21 @@
               <w:jc w:val="center"/>
               <w:rPr>
                 <w:rFonts w:eastAsia="SimSun"/>
-                <w:color w:val="0000FF"/>
                 <w:lang w:val="en-US"/>
               </w:rPr>
             </w:pPr>
             <w:r>
               <w:rPr>
                 <w:rFonts w:eastAsia="SimSun"/>
-                <w:color w:val="0000FF"/>
                 <w:lang w:val="en-US"/>
               </w:rPr>
-              <w:t>&lt;mô tả phiên bản tài liệu&gt;</w:t>
+              <w:t>Phát biểu bài toán ban đầu</w:t>
             </w:r>
           </w:p>
         </w:tc>
         <w:tc>
           <w:tcPr>
-            <w:tcW w:w="2304" w:type="dxa"/>
+            <w:tcW w:w="2556" w:type="dxa"/>
             <w:tcBorders>
               <w:top w:val="single" w:sz="6" w:space="0" w:color="auto"/>
               <w:left w:val="single" w:sz="6" w:space="0" w:color="auto"/>
@@ -702,17 +680,15 @@
               <w:jc w:val="center"/>
               <w:rPr>
                 <w:rFonts w:eastAsia="SimSun"/>
-                <w:color w:val="0000FF"/>
                 <w:lang w:val="en-US"/>
               </w:rPr>
             </w:pPr>
             <w:r>
               <w:rPr>
                 <w:rFonts w:eastAsia="SimSun"/>
-                <w:color w:val="0000FF"/>
                 <w:lang w:val="en-US"/>
               </w:rPr>
-              <w:t>&lt; người thực hiện&gt;</w:t>
+              <w:t>Mai Thiện Tâm</w:t>
             </w:r>
           </w:p>
         </w:tc>
@@ -764,7 +740,7 @@
         </w:tc>
         <w:tc>
           <w:tcPr>
-            <w:tcW w:w="3744" w:type="dxa"/>
+            <w:tcW w:w="3492" w:type="dxa"/>
             <w:tcBorders>
               <w:top w:val="single" w:sz="6" w:space="0" w:color="auto"/>
               <w:left w:val="single" w:sz="6" w:space="0" w:color="auto"/>
@@ -786,7 +762,7 @@
         </w:tc>
         <w:tc>
           <w:tcPr>
-            <w:tcW w:w="2304" w:type="dxa"/>
+            <w:tcW w:w="2556" w:type="dxa"/>
             <w:tcBorders>
               <w:top w:val="single" w:sz="6" w:space="0" w:color="auto"/>
               <w:left w:val="single" w:sz="6" w:space="0" w:color="auto"/>
@@ -854,7 +830,7 @@
         </w:tc>
         <w:tc>
           <w:tcPr>
-            <w:tcW w:w="3744" w:type="dxa"/>
+            <w:tcW w:w="3492" w:type="dxa"/>
             <w:tcBorders>
               <w:top w:val="single" w:sz="6" w:space="0" w:color="auto"/>
               <w:left w:val="single" w:sz="6" w:space="0" w:color="auto"/>
@@ -876,7 +852,7 @@
         </w:tc>
         <w:tc>
           <w:tcPr>
-            <w:tcW w:w="2304" w:type="dxa"/>
+            <w:tcW w:w="2556" w:type="dxa"/>
             <w:tcBorders>
               <w:top w:val="single" w:sz="6" w:space="0" w:color="auto"/>
               <w:left w:val="single" w:sz="6" w:space="0" w:color="auto"/>
@@ -944,7 +920,7 @@
         </w:tc>
         <w:tc>
           <w:tcPr>
-            <w:tcW w:w="3744" w:type="dxa"/>
+            <w:tcW w:w="3492" w:type="dxa"/>
             <w:tcBorders>
               <w:top w:val="single" w:sz="6" w:space="0" w:color="auto"/>
               <w:left w:val="single" w:sz="6" w:space="0" w:color="auto"/>
@@ -966,7 +942,7 @@
         </w:tc>
         <w:tc>
           <w:tcPr>
-            <w:tcW w:w="2304" w:type="dxa"/>
+            <w:tcW w:w="2556" w:type="dxa"/>
             <w:tcBorders>
               <w:top w:val="single" w:sz="6" w:space="0" w:color="auto"/>
               <w:left w:val="single" w:sz="6" w:space="0" w:color="auto"/>
@@ -1002,280 +978,6 @@
     </w:p>
     <w:p>
       <w:pPr>
-        <w:jc w:val="both"/>
-        <w:rPr>
-          <w:lang w:val="en-US"/>
-        </w:rPr>
-      </w:pPr>
-    </w:p>
-    <w:p>
-      <w:pPr>
-        <w:spacing w:line="360" w:lineRule="auto"/>
-        <w:jc w:val="both"/>
-        <w:rPr>
-          <w:b/>
-          <w:i/>
-          <w:color w:val="0000FF"/>
-          <w:lang w:val="en-US"/>
-        </w:rPr>
-      </w:pPr>
-      <w:r>
-        <w:rPr>
-          <w:b/>
-          <w:i/>
-          <w:color w:val="0000FF"/>
-          <w:lang w:val="en-US"/>
-        </w:rPr>
-        <w:t>Hướng dẫn/gợi ý</w:t>
-      </w:r>
-      <w:r>
-        <w:rPr>
-          <w:b/>
-          <w:i/>
-          <w:color w:val="0000FF"/>
-          <w:lang w:val="en-US"/>
-        </w:rPr>
-        <w:t xml:space="preserve"> </w:t>
-      </w:r>
-      <w:r>
-        <w:rPr>
-          <w:i/>
-          <w:color w:val="0000FF"/>
-          <w:lang w:val="en-US"/>
-        </w:rPr>
-        <w:t xml:space="preserve">(đề nghị xóa </w:t>
-      </w:r>
-      <w:r>
-        <w:rPr>
-          <w:i/>
-          <w:color w:val="0000FF"/>
-          <w:lang w:val="en-US"/>
-        </w:rPr>
-        <w:t xml:space="preserve">toàn bộ </w:t>
-      </w:r>
-      <w:r>
-        <w:rPr>
-          <w:i/>
-          <w:color w:val="0000FF"/>
-          <w:lang w:val="en-US"/>
-        </w:rPr>
-        <w:t>phần hướng dẫn này trong đồ án)</w:t>
-      </w:r>
-      <w:r>
-        <w:rPr>
-          <w:b/>
-          <w:i/>
-          <w:color w:val="0000FF"/>
-          <w:lang w:val="en-US"/>
-        </w:rPr>
-        <w:t>:</w:t>
-      </w:r>
-    </w:p>
-    <w:p>
-      <w:pPr>
-        <w:spacing w:line="360" w:lineRule="auto"/>
-        <w:jc w:val="both"/>
-        <w:rPr>
-          <w:i/>
-          <w:color w:val="0000FF"/>
-          <w:lang w:val="en-US"/>
-        </w:rPr>
-      </w:pPr>
-      <w:r>
-        <w:rPr>
-          <w:i/>
-          <w:color w:val="0000FF"/>
-          <w:lang w:val="en-US"/>
-        </w:rPr>
-        <w:t xml:space="preserve">Anh/Chị hãy trình bày nội dung đề tài trong phần này. </w:t>
-      </w:r>
-    </w:p>
-    <w:p>
-      <w:pPr>
-        <w:spacing w:line="360" w:lineRule="auto"/>
-        <w:jc w:val="both"/>
-        <w:rPr>
-          <w:i/>
-          <w:color w:val="0000FF"/>
-          <w:lang w:val="en-US"/>
-        </w:rPr>
-      </w:pPr>
-      <w:r>
-        <w:rPr>
-          <w:i/>
-          <w:color w:val="0000FF"/>
-          <w:lang w:val="en-US"/>
-        </w:rPr>
-        <w:t>Dưới đây là một số gợi ý. Anh/Chị tự quyết định những nội dung nào phù hợp với đề tài của mình để trình bày phần Phát biểu bài toán</w:t>
-      </w:r>
-    </w:p>
-    <w:p>
-      <w:pPr>
-        <w:numPr>
-          <w:ilvl w:val="0"/>
-          <w:numId w:val="31"/>
-        </w:numPr>
-        <w:spacing w:line="360" w:lineRule="auto"/>
-        <w:jc w:val="both"/>
-        <w:rPr>
-          <w:i/>
-          <w:color w:val="0000FF"/>
-          <w:lang w:val="en-US"/>
-        </w:rPr>
-      </w:pPr>
-      <w:r>
-        <w:rPr>
-          <w:i/>
-          <w:color w:val="0000FF"/>
-          <w:lang w:val="en-US"/>
-        </w:rPr>
-        <w:t>Trình bày khảo sát hiện trạng:</w:t>
-      </w:r>
-    </w:p>
-    <w:p>
-      <w:pPr>
-        <w:numPr>
-          <w:ilvl w:val="1"/>
-          <w:numId w:val="31"/>
-        </w:numPr>
-        <w:spacing w:line="360" w:lineRule="auto"/>
-        <w:jc w:val="both"/>
-        <w:rPr>
-          <w:i/>
-          <w:color w:val="0000FF"/>
-          <w:lang w:val="en-US"/>
-        </w:rPr>
-      </w:pPr>
-      <w:r>
-        <w:rPr>
-          <w:i/>
-          <w:color w:val="0000FF"/>
-          <w:lang w:val="en-US"/>
-        </w:rPr>
-        <w:t>Nhu cầu thực tế của đề tài</w:t>
-      </w:r>
-    </w:p>
-    <w:p>
-      <w:pPr>
-        <w:numPr>
-          <w:ilvl w:val="1"/>
-          <w:numId w:val="31"/>
-        </w:numPr>
-        <w:spacing w:line="360" w:lineRule="auto"/>
-        <w:jc w:val="both"/>
-        <w:rPr>
-          <w:i/>
-          <w:color w:val="0000FF"/>
-          <w:lang w:val="en-US"/>
-        </w:rPr>
-      </w:pPr>
-      <w:r>
-        <w:rPr>
-          <w:i/>
-          <w:color w:val="0000FF"/>
-          <w:lang w:val="en-US"/>
-        </w:rPr>
-        <w:t>Hiện trạng của đơn vị cần xây dựng phần mềm (cơ cấu tổ chức, các quy trình nghiệp vụ hiện đang thực hiện, hiện trạng về mặt tin học của đơn vị…)</w:t>
-      </w:r>
-    </w:p>
-    <w:p>
-      <w:pPr>
-        <w:numPr>
-          <w:ilvl w:val="1"/>
-          <w:numId w:val="31"/>
-        </w:numPr>
-        <w:spacing w:line="360" w:lineRule="auto"/>
-        <w:jc w:val="both"/>
-        <w:rPr>
-          <w:i/>
-          <w:color w:val="0000FF"/>
-          <w:lang w:val="en-US"/>
-        </w:rPr>
-      </w:pPr>
-      <w:r>
-        <w:rPr>
-          <w:i/>
-          <w:color w:val="0000FF"/>
-          <w:lang w:val="en-US"/>
-        </w:rPr>
-        <w:t>Các phần mềm cùng loại hiện đang có, hoặc hệ thống Tin học đang được sử dụng</w:t>
-      </w:r>
-    </w:p>
-    <w:p>
-      <w:pPr>
-        <w:numPr>
-          <w:ilvl w:val="1"/>
-          <w:numId w:val="31"/>
-        </w:numPr>
-        <w:spacing w:line="360" w:lineRule="auto"/>
-        <w:jc w:val="both"/>
-        <w:rPr>
-          <w:i/>
-          <w:color w:val="0000FF"/>
-          <w:lang w:val="en-US"/>
-        </w:rPr>
-      </w:pPr>
-      <w:r>
-        <w:rPr>
-          <w:i/>
-          <w:color w:val="0000FF"/>
-          <w:lang w:val="en-US"/>
-        </w:rPr>
-        <w:t>Những hạn chế hay những vấn đề còn tồn tại trong những phần mềm đang có</w:t>
-      </w:r>
-    </w:p>
-    <w:p>
-      <w:pPr>
-        <w:numPr>
-          <w:ilvl w:val="0"/>
-          <w:numId w:val="31"/>
-        </w:numPr>
-        <w:spacing w:line="360" w:lineRule="auto"/>
-        <w:jc w:val="both"/>
-        <w:rPr>
-          <w:i/>
-          <w:color w:val="0000FF"/>
-          <w:lang w:val="en-US"/>
-        </w:rPr>
-      </w:pPr>
-      <w:r>
-        <w:rPr>
-          <w:i/>
-          <w:color w:val="0000FF"/>
-          <w:lang w:val="en-US"/>
-        </w:rPr>
-        <w:t xml:space="preserve">Xác định các yêu cầu của hệ thống. </w:t>
-      </w:r>
-      <w:r>
-        <w:rPr>
-          <w:i/>
-          <w:color w:val="0000FF"/>
-          <w:lang w:val="en-US"/>
-        </w:rPr>
-        <w:t>Có thể trình bày các biểu mẫu và quy định</w:t>
-      </w:r>
-      <w:r>
-        <w:rPr>
-          <w:i/>
-          <w:color w:val="0000FF"/>
-          <w:lang w:val="en-US"/>
-        </w:rPr>
-        <w:t>.</w:t>
-      </w:r>
-    </w:p>
-    <w:p>
-      <w:pPr>
-        <w:spacing w:line="360" w:lineRule="auto"/>
-        <w:jc w:val="both"/>
-        <w:rPr>
-          <w:i/>
-          <w:color w:val="0000FF"/>
-          <w:lang w:val="en-US"/>
-        </w:rPr>
-      </w:pPr>
-    </w:p>
-    <w:p>
-      <w:pPr>
         <w:spacing w:line="360" w:lineRule="auto"/>
         <w:jc w:val="both"/>
         <w:rPr>
@@ -1403,6 +1105,14 @@
           <w:lang w:val="en-US"/>
         </w:rPr>
         <w:t>Hiện nay đã có nhiều website có chức năng tương tự như thế như là Vietnamairlines.com, Avia.vn, Vietnambooking.com,… Các website đáp ứng khá tốt vai trò quản lí</w:t>
+      </w:r>
+      <w:r>
+        <w:rPr>
+          <w:iCs/>
+          <w:szCs w:val="24"/>
+          <w:lang w:val="en-US"/>
+        </w:rPr>
+        <w:t>.</w:t>
       </w:r>
     </w:p>
     <w:p>
@@ -1631,6 +1341,39 @@
           <w:lang w:val="en-US"/>
         </w:rPr>
         <w:t xml:space="preserve"> và gửi file vé cho email của người dùng</w:t>
+      </w:r>
+    </w:p>
+    <w:p>
+      <w:pPr>
+        <w:pStyle w:val="ListParagraph"/>
+        <w:numPr>
+          <w:ilvl w:val="0"/>
+          <w:numId w:val="31"/>
+        </w:numPr>
+        <w:spacing w:line="360" w:lineRule="auto"/>
+        <w:jc w:val="both"/>
+        <w:rPr>
+          <w:iCs/>
+          <w:szCs w:val="24"/>
+          <w:lang w:val="en-US"/>
+        </w:rPr>
+      </w:pPr>
+      <w:r>
+        <w:rPr>
+          <w:iCs/>
+          <w:szCs w:val="24"/>
+          <w:lang w:val="en-US"/>
+        </w:rPr>
+        <w:lastRenderedPageBreak/>
+        <w:t xml:space="preserve">Nhận lịch </w:t>
+      </w:r>
+      <w:r>
+        <w:rPr>
+          <w:iCs/>
+          <w:szCs w:val="24"/>
+          <w:lang w:val="en-US"/>
+        </w:rPr>
+        <w:t>chuyến bay: Hệ thống nhận lịch các chuyến bay từ người quản lí và ghi nhận vào database nếu hợp lệ</w:t>
       </w:r>
     </w:p>
     <w:p>
@@ -2596,6 +2339,17 @@
           <w:lang w:val="en-US"/>
         </w:rPr>
       </w:pPr>
+    </w:p>
+    <w:p>
+      <w:pPr>
+        <w:spacing w:line="360" w:lineRule="auto"/>
+        <w:jc w:val="both"/>
+        <w:rPr>
+          <w:iCs/>
+          <w:color w:val="0000FF"/>
+          <w:lang w:val="en-US"/>
+        </w:rPr>
+      </w:pPr>
       <w:r>
         <w:rPr>
           <w:iCs/>
@@ -2603,17 +2357,16 @@
           <w:szCs w:val="24"/>
           <w:lang w:val="en-US"/>
         </w:rPr>
-        <w:lastRenderedPageBreak/>
         <mc:AlternateContent>
           <mc:Choice Requires="wps">
             <w:drawing>
-              <wp:anchor distT="0" distB="0" distL="114300" distR="114300" simplePos="0" relativeHeight="251659264" behindDoc="0" locked="0" layoutInCell="1" allowOverlap="1" wp14:anchorId="084F958D" wp14:editId="718C6F2A">
+              <wp:anchor distT="0" distB="0" distL="114300" distR="114300" simplePos="0" relativeHeight="251647488" behindDoc="0" locked="0" layoutInCell="1" allowOverlap="1" wp14:anchorId="084F958D" wp14:editId="6F127503">
                 <wp:simplePos x="0" y="0"/>
                 <wp:positionH relativeFrom="column">
-                  <wp:posOffset>219694</wp:posOffset>
+                  <wp:posOffset>179346</wp:posOffset>
                 </wp:positionH>
                 <wp:positionV relativeFrom="paragraph">
-                  <wp:posOffset>87234</wp:posOffset>
+                  <wp:posOffset>231803</wp:posOffset>
                 </wp:positionV>
                 <wp:extent cx="5640019" cy="2155372"/>
                 <wp:effectExtent l="0" t="0" r="18415" b="16510"/>
@@ -3039,7 +2792,7 @@
                 <v:stroke joinstyle="miter"/>
                 <v:path gradientshapeok="t" o:connecttype="rect"/>
               </v:shapetype>
-              <v:shape id="Text Box 39" o:spid="_x0000_s1026" type="#_x0000_t202" style="position:absolute;left:0;text-align:left;margin-left:17.3pt;margin-top:6.85pt;width:444.1pt;height:169.7pt;z-index:251659264;visibility:visible;mso-wrap-style:square;mso-height-percent:0;mso-wrap-distance-left:9pt;mso-wrap-distance-top:0;mso-wrap-distance-right:9pt;mso-wrap-distance-bottom:0;mso-position-horizontal:absolute;mso-position-horizontal-relative:text;mso-position-vertical:absolute;mso-position-vertical-relative:text;mso-height-percent:0;mso-height-relative:margin;v-text-anchor:top" o:gfxdata="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" fillcolor="white [3201]" strokeweight=".5pt">
+              <v:shape id="Text Box 39" o:spid="_x0000_s1026" type="#_x0000_t202" style="position:absolute;left:0;text-align:left;margin-left:14.1pt;margin-top:18.25pt;width:444.1pt;height:169.7pt;z-index:251647488;visibility:visible;mso-wrap-style:square;mso-height-percent:0;mso-wrap-distance-left:9pt;mso-wrap-distance-top:0;mso-wrap-distance-right:9pt;mso-wrap-distance-bottom:0;mso-position-horizontal:absolute;mso-position-horizontal-relative:text;mso-position-vertical:absolute;mso-position-vertical-relative:text;mso-height-percent:0;mso-height-relative:margin;v-text-anchor:top" o:gfxdata="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" fillcolor="white [3201]" strokeweight=".5pt">
                 <v:textbox>
                   <w:txbxContent>
                     <w:p>
@@ -3521,6 +3274,28 @@
           <w:lang w:val="en-US"/>
         </w:rPr>
       </w:pPr>
+    </w:p>
+    <w:p>
+      <w:pPr>
+        <w:spacing w:line="360" w:lineRule="auto"/>
+        <w:jc w:val="both"/>
+        <w:rPr>
+          <w:iCs/>
+          <w:color w:val="0000FF"/>
+          <w:lang w:val="en-US"/>
+        </w:rPr>
+      </w:pPr>
+    </w:p>
+    <w:p>
+      <w:pPr>
+        <w:spacing w:line="360" w:lineRule="auto"/>
+        <w:jc w:val="both"/>
+        <w:rPr>
+          <w:iCs/>
+          <w:color w:val="0000FF"/>
+          <w:lang w:val="en-US"/>
+        </w:rPr>
+      </w:pPr>
       <w:r>
         <w:rPr>
           <w:iCs/>
@@ -3531,15 +3306,15 @@
         <mc:AlternateContent>
           <mc:Choice Requires="wps">
             <w:drawing>
-              <wp:anchor distT="0" distB="0" distL="114300" distR="114300" simplePos="0" relativeHeight="251654144" behindDoc="0" locked="0" layoutInCell="1" allowOverlap="1" wp14:anchorId="0D8864C5" wp14:editId="0834DF32">
+              <wp:anchor distT="0" distB="0" distL="114300" distR="114300" simplePos="0" relativeHeight="251643392" behindDoc="0" locked="0" layoutInCell="1" allowOverlap="1" wp14:anchorId="0D8864C5" wp14:editId="154846E6">
                 <wp:simplePos x="0" y="0"/>
                 <wp:positionH relativeFrom="column">
-                  <wp:posOffset>222637</wp:posOffset>
+                  <wp:posOffset>189865</wp:posOffset>
                 </wp:positionH>
                 <wp:positionV relativeFrom="paragraph">
-                  <wp:posOffset>65930</wp:posOffset>
+                  <wp:posOffset>8255</wp:posOffset>
                 </wp:positionV>
-                <wp:extent cx="5640019" cy="1423283"/>
+                <wp:extent cx="5639435" cy="1423035"/>
                 <wp:effectExtent l="0" t="0" r="18415" b="24765"/>
                 <wp:wrapNone/>
                 <wp:docPr id="41" name="Text Box 41"/>
@@ -3551,7 +3326,7 @@
                       <wps:spPr>
                         <a:xfrm>
                           <a:off x="0" y="0"/>
-                          <a:ext cx="5640019" cy="1423283"/>
+                          <a:ext cx="5639435" cy="1423035"/>
                         </a:xfrm>
                         <a:prstGeom prst="rect">
                           <a:avLst/>
@@ -3620,13 +3395,7 @@
                                 <w:lang w:val="en-US"/>
                               </w:rPr>
                               <w:tab/>
-                              <w:t xml:space="preserve">       </w:t>
-                            </w:r>
-                            <w:r>
-                              <w:rPr>
-                                <w:lang w:val="en-US"/>
-                              </w:rPr>
-                              <w:t>VÉ CHUYẾN BAY</w:t>
+                              <w:t xml:space="preserve">       VÉ CHUYẾN BAY</w:t>
                             </w:r>
                           </w:p>
                           <w:p>
@@ -3648,18 +3417,7 @@
                                 <w:lang w:val="en-US"/>
                               </w:rPr>
                               <w:tab/>
-                            </w:r>
-                            <w:r>
-                              <w:rPr>
-                                <w:lang w:val="en-US"/>
-                              </w:rPr>
-                              <w:t>Chuyến bay</w:t>
-                            </w:r>
-                            <w:r>
-                              <w:rPr>
-                                <w:lang w:val="en-US"/>
-                              </w:rPr>
-                              <w:t>:</w:t>
+                              <w:t>Chuyến bay:</w:t>
                             </w:r>
                             <w:r>
                               <w:rPr>
@@ -3678,18 +3436,7 @@
                                 <w:lang w:val="en-US"/>
                               </w:rPr>
                               <w:tab/>
-                            </w:r>
-                            <w:r>
-                              <w:rPr>
-                                <w:lang w:val="en-US"/>
-                              </w:rPr>
-                              <w:t>Hành khách</w:t>
-                            </w:r>
-                            <w:r>
-                              <w:rPr>
-                                <w:lang w:val="en-US"/>
-                              </w:rPr>
-                              <w:t>:</w:t>
+                              <w:t>Hành khách:</w:t>
                             </w:r>
                             <w:r>
                               <w:rPr>
@@ -3708,18 +3455,7 @@
                                 <w:lang w:val="en-US"/>
                               </w:rPr>
                               <w:tab/>
-                            </w:r>
-                            <w:r>
-                              <w:rPr>
-                                <w:lang w:val="en-US"/>
-                              </w:rPr>
-                              <w:t>CMND</w:t>
-                            </w:r>
-                            <w:r>
-                              <w:rPr>
-                                <w:lang w:val="en-US"/>
-                              </w:rPr>
-                              <w:t>:</w:t>
+                              <w:t>CMND:</w:t>
                             </w:r>
                           </w:p>
                           <w:p>
@@ -3734,18 +3470,7 @@
                                 <w:lang w:val="en-US"/>
                               </w:rPr>
                               <w:tab/>
-                            </w:r>
-                            <w:r>
-                              <w:rPr>
-                                <w:lang w:val="en-US"/>
-                              </w:rPr>
-                              <w:t>Điện thoại</w:t>
-                            </w:r>
-                            <w:r>
-                              <w:rPr>
-                                <w:lang w:val="en-US"/>
-                              </w:rPr>
-                              <w:t>:</w:t>
+                              <w:t>Điện thoại:</w:t>
                             </w:r>
                             <w:r>
                               <w:rPr>
@@ -3764,18 +3489,7 @@
                                 <w:lang w:val="en-US"/>
                               </w:rPr>
                               <w:tab/>
-                            </w:r>
-                            <w:r>
-                              <w:rPr>
-                                <w:lang w:val="en-US"/>
-                              </w:rPr>
-                              <w:t>Hạng vé</w:t>
-                            </w:r>
-                            <w:r>
-                              <w:rPr>
-                                <w:lang w:val="en-US"/>
-                              </w:rPr>
-                              <w:t>:</w:t>
+                              <w:t>Hạng vé:</w:t>
                             </w:r>
                             <w:r>
                               <w:rPr>
@@ -3833,7 +3547,7 @@
           </mc:Choice>
           <mc:Fallback>
             <w:pict>
-              <v:shape w14:anchorId="0D8864C5" id="Text Box 41" o:spid="_x0000_s1027" type="#_x0000_t202" style="position:absolute;left:0;text-align:left;margin-left:17.55pt;margin-top:5.2pt;width:444.1pt;height:112.05pt;z-index:251654144;visibility:visible;mso-wrap-style:square;mso-height-percent:0;mso-wrap-distance-left:9pt;mso-wrap-distance-top:0;mso-wrap-distance-right:9pt;mso-wrap-distance-bottom:0;mso-position-horizontal:absolute;mso-position-horizontal-relative:text;mso-position-vertical:absolute;mso-position-vertical-relative:text;mso-height-percent:0;mso-height-relative:margin;v-text-anchor:top" o:gfxdata="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" fillcolor="white [3201]" strokeweight=".5pt">
+              <v:shape w14:anchorId="0D8864C5" id="Text Box 41" o:spid="_x0000_s1027" type="#_x0000_t202" style="position:absolute;left:0;text-align:left;margin-left:14.95pt;margin-top:.65pt;width:444.05pt;height:112.05pt;z-index:251643392;visibility:visible;mso-wrap-style:square;mso-height-percent:0;mso-wrap-distance-left:9pt;mso-wrap-distance-top:0;mso-wrap-distance-right:9pt;mso-wrap-distance-bottom:0;mso-position-horizontal:absolute;mso-position-horizontal-relative:text;mso-position-vertical:absolute;mso-position-vertical-relative:text;mso-height-percent:0;mso-height-relative:margin;v-text-anchor:top" o:gfxdata="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" fillcolor="white [3201]" strokeweight=".5pt">
                 <v:textbox>
                   <w:txbxContent>
                     <w:p>
@@ -3889,13 +3603,7 @@
                           <w:lang w:val="en-US"/>
                         </w:rPr>
                         <w:tab/>
-                        <w:t xml:space="preserve">       </w:t>
-                      </w:r>
-                      <w:r>
-                        <w:rPr>
-                          <w:lang w:val="en-US"/>
-                        </w:rPr>
-                        <w:t>VÉ CHUYẾN BAY</w:t>
+                        <w:t xml:space="preserve">       VÉ CHUYẾN BAY</w:t>
                       </w:r>
                     </w:p>
                     <w:p>
@@ -3917,18 +3625,7 @@
                           <w:lang w:val="en-US"/>
                         </w:rPr>
                         <w:tab/>
-                      </w:r>
-                      <w:r>
-                        <w:rPr>
-                          <w:lang w:val="en-US"/>
-                        </w:rPr>
-                        <w:t>Chuyến bay</w:t>
-                      </w:r>
-                      <w:r>
-                        <w:rPr>
-                          <w:lang w:val="en-US"/>
-                        </w:rPr>
-                        <w:t>:</w:t>
+                        <w:t>Chuyến bay:</w:t>
                       </w:r>
                       <w:r>
                         <w:rPr>
@@ -3947,18 +3644,7 @@
                           <w:lang w:val="en-US"/>
                         </w:rPr>
                         <w:tab/>
-                      </w:r>
-                      <w:r>
-                        <w:rPr>
-                          <w:lang w:val="en-US"/>
-                        </w:rPr>
-                        <w:t>Hành khách</w:t>
-                      </w:r>
-                      <w:r>
-                        <w:rPr>
-                          <w:lang w:val="en-US"/>
-                        </w:rPr>
-                        <w:t>:</w:t>
+                        <w:t>Hành khách:</w:t>
                       </w:r>
                       <w:r>
                         <w:rPr>
@@ -3977,18 +3663,7 @@
                           <w:lang w:val="en-US"/>
                         </w:rPr>
                         <w:tab/>
-                      </w:r>
-                      <w:r>
-                        <w:rPr>
-                          <w:lang w:val="en-US"/>
-                        </w:rPr>
-                        <w:t>CMND</w:t>
-                      </w:r>
-                      <w:r>
-                        <w:rPr>
-                          <w:lang w:val="en-US"/>
-                        </w:rPr>
-                        <w:t>:</w:t>
+                        <w:t>CMND:</w:t>
                       </w:r>
                     </w:p>
                     <w:p>
@@ -4003,18 +3678,7 @@
                           <w:lang w:val="en-US"/>
                         </w:rPr>
                         <w:tab/>
-                      </w:r>
-                      <w:r>
-                        <w:rPr>
-                          <w:lang w:val="en-US"/>
-                        </w:rPr>
-                        <w:t>Điện thoại</w:t>
-                      </w:r>
-                      <w:r>
-                        <w:rPr>
-                          <w:lang w:val="en-US"/>
-                        </w:rPr>
-                        <w:t>:</w:t>
+                        <w:t>Điện thoại:</w:t>
                       </w:r>
                       <w:r>
                         <w:rPr>
@@ -4033,18 +3697,7 @@
                           <w:lang w:val="en-US"/>
                         </w:rPr>
                         <w:tab/>
-                      </w:r>
-                      <w:r>
-                        <w:rPr>
-                          <w:lang w:val="en-US"/>
-                        </w:rPr>
-                        <w:t>Hạng vé</w:t>
-                      </w:r>
-                      <w:r>
-                        <w:rPr>
-                          <w:lang w:val="en-US"/>
-                        </w:rPr>
-                        <w:t>:</w:t>
+                        <w:t>Hạng vé:</w:t>
                       </w:r>
                       <w:r>
                         <w:rPr>
@@ -4156,17 +3809,6 @@
           <w:lang w:val="en-US"/>
         </w:rPr>
       </w:pPr>
-    </w:p>
-    <w:p>
-      <w:pPr>
-        <w:spacing w:line="360" w:lineRule="auto"/>
-        <w:jc w:val="both"/>
-        <w:rPr>
-          <w:iCs/>
-          <w:color w:val="0000FF"/>
-          <w:lang w:val="en-US"/>
-        </w:rPr>
-      </w:pPr>
       <w:r>
         <w:rPr>
           <w:iCs/>
@@ -4177,13 +3819,13 @@
         <mc:AlternateContent>
           <mc:Choice Requires="wps">
             <w:drawing>
-              <wp:anchor distT="0" distB="0" distL="114300" distR="114300" simplePos="0" relativeHeight="251662336" behindDoc="0" locked="0" layoutInCell="1" allowOverlap="1" wp14:anchorId="662D7503" wp14:editId="549E2B8F">
+              <wp:anchor distT="0" distB="0" distL="114300" distR="114300" simplePos="0" relativeHeight="251648512" behindDoc="0" locked="0" layoutInCell="1" allowOverlap="1" wp14:anchorId="662D7503" wp14:editId="11D273AE">
                 <wp:simplePos x="0" y="0"/>
                 <wp:positionH relativeFrom="column">
-                  <wp:posOffset>222582</wp:posOffset>
+                  <wp:posOffset>166287</wp:posOffset>
                 </wp:positionH>
                 <wp:positionV relativeFrom="paragraph">
-                  <wp:posOffset>7234</wp:posOffset>
+                  <wp:posOffset>252399</wp:posOffset>
                 </wp:positionV>
                 <wp:extent cx="5640019" cy="1502797"/>
                 <wp:effectExtent l="0" t="0" r="18415" b="21590"/>
@@ -4435,7 +4077,7 @@
           </mc:Choice>
           <mc:Fallback>
             <w:pict>
-              <v:shape w14:anchorId="662D7503" id="Text Box 42" o:spid="_x0000_s1028" type="#_x0000_t202" style="position:absolute;left:0;text-align:left;margin-left:17.55pt;margin-top:.55pt;width:444.1pt;height:118.35pt;z-index:251662336;visibility:visible;mso-wrap-style:square;mso-height-percent:0;mso-wrap-distance-left:9pt;mso-wrap-distance-top:0;mso-wrap-distance-right:9pt;mso-wrap-distance-bottom:0;mso-position-horizontal:absolute;mso-position-horizontal-relative:text;mso-position-vertical:absolute;mso-position-vertical-relative:text;mso-height-percent:0;mso-height-relative:margin;v-text-anchor:top" o:gfxdata="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" fillcolor="white [3201]" strokeweight=".5pt">
+              <v:shape w14:anchorId="662D7503" id="Text Box 42" o:spid="_x0000_s1028" type="#_x0000_t202" style="position:absolute;left:0;text-align:left;margin-left:13.1pt;margin-top:19.85pt;width:444.1pt;height:118.35pt;z-index:251648512;visibility:visible;mso-wrap-style:square;mso-height-percent:0;mso-wrap-distance-left:9pt;mso-wrap-distance-top:0;mso-wrap-distance-right:9pt;mso-wrap-distance-bottom:0;mso-position-horizontal:absolute;mso-position-horizontal-relative:text;mso-position-vertical:absolute;mso-position-vertical-relative:text;mso-height-percent:0;mso-height-relative:margin;v-text-anchor:top" o:gfxdata="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" fillcolor="white [3201]" strokeweight=".5pt">
                 <v:textbox>
                   <w:txbxContent>
                     <w:p>
@@ -4725,6 +4367,17 @@
           <w:lang w:val="en-US"/>
         </w:rPr>
       </w:pPr>
+    </w:p>
+    <w:p>
+      <w:pPr>
+        <w:spacing w:line="360" w:lineRule="auto"/>
+        <w:jc w:val="both"/>
+        <w:rPr>
+          <w:iCs/>
+          <w:color w:val="0000FF"/>
+          <w:lang w:val="en-US"/>
+        </w:rPr>
+      </w:pPr>
       <w:r>
         <w:rPr>
           <w:iCs/>
@@ -4735,13 +4388,13 @@
         <mc:AlternateContent>
           <mc:Choice Requires="wps">
             <w:drawing>
-              <wp:anchor distT="0" distB="0" distL="114300" distR="114300" simplePos="0" relativeHeight="251665408" behindDoc="0" locked="0" layoutInCell="1" allowOverlap="1" wp14:anchorId="71CC6831" wp14:editId="146B6658">
+              <wp:anchor distT="0" distB="0" distL="114300" distR="114300" simplePos="0" relativeHeight="251667968" behindDoc="0" locked="0" layoutInCell="1" allowOverlap="1" wp14:anchorId="71CC6831" wp14:editId="09110251">
                 <wp:simplePos x="0" y="0"/>
                 <wp:positionH relativeFrom="column">
-                  <wp:posOffset>206734</wp:posOffset>
+                  <wp:posOffset>134538</wp:posOffset>
                 </wp:positionH>
                 <wp:positionV relativeFrom="paragraph">
-                  <wp:posOffset>19851</wp:posOffset>
+                  <wp:posOffset>226695</wp:posOffset>
                 </wp:positionV>
                 <wp:extent cx="5640019" cy="1455088"/>
                 <wp:effectExtent l="0" t="0" r="18415" b="12065"/>
@@ -4824,19 +4477,7 @@
                                 <w:lang w:val="en-US"/>
                               </w:rPr>
                               <w:tab/>
-                              <w:t xml:space="preserve">  </w:t>
-                            </w:r>
-                            <w:r>
-                              <w:rPr>
-                                <w:lang w:val="en-US"/>
-                              </w:rPr>
-                              <w:t>DANH SÁCH</w:t>
-                            </w:r>
-                            <w:r>
-                              <w:rPr>
-                                <w:lang w:val="en-US"/>
-                              </w:rPr>
-                              <w:t xml:space="preserve"> CHUYẾN BAY</w:t>
+                              <w:t xml:space="preserve">  DANH SÁCH CHUYẾN BAY</w:t>
                             </w:r>
                           </w:p>
                           <w:p>
@@ -5210,7 +4851,7 @@
           </mc:Choice>
           <mc:Fallback>
             <w:pict>
-              <v:shape w14:anchorId="71CC6831" id="Text Box 44" o:spid="_x0000_s1029" type="#_x0000_t202" style="position:absolute;left:0;text-align:left;margin-left:16.3pt;margin-top:1.55pt;width:444.1pt;height:114.55pt;z-index:251665408;visibility:visible;mso-wrap-style:square;mso-height-percent:0;mso-wrap-distance-left:9pt;mso-wrap-distance-top:0;mso-wrap-distance-right:9pt;mso-wrap-distance-bottom:0;mso-position-horizontal:absolute;mso-position-horizontal-relative:text;mso-position-vertical:absolute;mso-position-vertical-relative:text;mso-height-percent:0;mso-height-relative:margin;v-text-anchor:top" o:gfxdata="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" fillcolor="white [3201]" strokeweight=".5pt">
+              <v:shape w14:anchorId="71CC6831" id="Text Box 44" o:spid="_x0000_s1029" type="#_x0000_t202" style="position:absolute;left:0;text-align:left;margin-left:10.6pt;margin-top:17.85pt;width:444.1pt;height:114.55pt;z-index:251667968;visibility:visible;mso-wrap-style:square;mso-height-percent:0;mso-wrap-distance-left:9pt;mso-wrap-distance-top:0;mso-wrap-distance-right:9pt;mso-wrap-distance-bottom:0;mso-position-horizontal:absolute;mso-position-horizontal-relative:text;mso-position-vertical:absolute;mso-position-vertical-relative:text;mso-height-percent:0;mso-height-relative:margin;v-text-anchor:top" o:gfxdata="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" fillcolor="white [3201]" strokeweight=".5pt">
                 <v:textbox>
                   <w:txbxContent>
                     <w:p>
@@ -5266,19 +4907,7 @@
                           <w:lang w:val="en-US"/>
                         </w:rPr>
                         <w:tab/>
-                        <w:t xml:space="preserve">  </w:t>
-                      </w:r>
-                      <w:r>
-                        <w:rPr>
-                          <w:lang w:val="en-US"/>
-                        </w:rPr>
-                        <w:t>DANH SÁCH</w:t>
-                      </w:r>
-                      <w:r>
-                        <w:rPr>
-                          <w:lang w:val="en-US"/>
-                        </w:rPr>
-                        <w:t xml:space="preserve"> CHUYẾN BAY</w:t>
+                        <w:t xml:space="preserve">  DANH SÁCH CHUYẾN BAY</w:t>
                       </w:r>
                     </w:p>
                     <w:p>
@@ -5717,6 +5346,17 @@
           <w:lang w:val="en-US"/>
         </w:rPr>
       </w:pPr>
+    </w:p>
+    <w:p>
+      <w:pPr>
+        <w:spacing w:line="360" w:lineRule="auto"/>
+        <w:jc w:val="both"/>
+        <w:rPr>
+          <w:iCs/>
+          <w:color w:val="0000FF"/>
+          <w:lang w:val="en-US"/>
+        </w:rPr>
+      </w:pPr>
       <w:r>
         <w:rPr>
           <w:iCs/>
@@ -5724,17 +5364,16 @@
           <w:szCs w:val="24"/>
           <w:lang w:val="en-US"/>
         </w:rPr>
-        <w:lastRenderedPageBreak/>
         <mc:AlternateContent>
           <mc:Choice Requires="wps">
             <w:drawing>
-              <wp:anchor distT="0" distB="0" distL="114300" distR="114300" simplePos="0" relativeHeight="251666432" behindDoc="0" locked="0" layoutInCell="1" allowOverlap="1" wp14:anchorId="358F6AA2" wp14:editId="7C3BCBC2">
+              <wp:anchor distT="0" distB="0" distL="114300" distR="114300" simplePos="0" relativeHeight="251670016" behindDoc="0" locked="0" layoutInCell="1" allowOverlap="1" wp14:anchorId="358F6AA2" wp14:editId="245C5DBF">
                 <wp:simplePos x="0" y="0"/>
                 <wp:positionH relativeFrom="column">
-                  <wp:posOffset>0</wp:posOffset>
+                  <wp:posOffset>135172</wp:posOffset>
                 </wp:positionH>
                 <wp:positionV relativeFrom="paragraph">
-                  <wp:posOffset>-1160</wp:posOffset>
+                  <wp:posOffset>12700</wp:posOffset>
                 </wp:positionV>
                 <wp:extent cx="5640019" cy="1590261"/>
                 <wp:effectExtent l="0" t="0" r="18415" b="10160"/>
@@ -5799,13 +5438,7 @@
                                 <w:lang w:val="en-US"/>
                               </w:rPr>
                               <w:tab/>
-                              <w:t xml:space="preserve">   </w:t>
-                            </w:r>
-                            <w:r>
-                              <w:rPr>
-                                <w:lang w:val="en-US"/>
-                              </w:rPr>
-                              <w:t xml:space="preserve"> </w:t>
+                              <w:t xml:space="preserve">    </w:t>
                             </w:r>
                             <w:r>
                               <w:t>BÁO CÁO DOANH THU BÁN VÉ CÁC CHUYẾN BAY</w:t>
@@ -6044,7 +5677,7 @@
           </mc:Choice>
           <mc:Fallback>
             <w:pict>
-              <v:shape w14:anchorId="358F6AA2" id="Text Box 46" o:spid="_x0000_s1030" type="#_x0000_t202" style="position:absolute;left:0;text-align:left;margin-left:0;margin-top:-.1pt;width:444.1pt;height:125.2pt;z-index:251666432;visibility:visible;mso-wrap-style:square;mso-height-percent:0;mso-wrap-distance-left:9pt;mso-wrap-distance-top:0;mso-wrap-distance-right:9pt;mso-wrap-distance-bottom:0;mso-position-horizontal:absolute;mso-position-horizontal-relative:text;mso-position-vertical:absolute;mso-position-vertical-relative:text;mso-height-percent:0;mso-height-relative:margin;v-text-anchor:top" o:gfxdata="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" fillcolor="white [3201]" strokeweight=".5pt">
+              <v:shape w14:anchorId="358F6AA2" id="Text Box 46" o:spid="_x0000_s1030" type="#_x0000_t202" style="position:absolute;left:0;text-align:left;margin-left:10.65pt;margin-top:1pt;width:444.1pt;height:125.2pt;z-index:251670016;visibility:visible;mso-wrap-style:square;mso-height-percent:0;mso-wrap-distance-left:9pt;mso-wrap-distance-top:0;mso-wrap-distance-right:9pt;mso-wrap-distance-bottom:0;mso-position-horizontal:absolute;mso-position-horizontal-relative:text;mso-position-vertical:absolute;mso-position-vertical-relative:text;mso-height-percent:0;mso-height-relative:margin;v-text-anchor:top" o:gfxdata="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" fillcolor="white [3201]" strokeweight=".5pt">
                 <v:textbox>
                   <w:txbxContent>
                     <w:p>
@@ -6082,13 +5715,7 @@
                           <w:lang w:val="en-US"/>
                         </w:rPr>
                         <w:tab/>
-                        <w:t xml:space="preserve">   </w:t>
-                      </w:r>
-                      <w:r>
-                        <w:rPr>
-                          <w:lang w:val="en-US"/>
-                        </w:rPr>
-                        <w:t xml:space="preserve"> </w:t>
+                        <w:t xml:space="preserve">    </w:t>
                       </w:r>
                       <w:r>
                         <w:t>BÁO CÁO DOANH THU BÁN VÉ CÁC CHUYẾN BAY</w:t>
@@ -6381,6 +6008,17 @@
           <w:lang w:val="en-US"/>
         </w:rPr>
       </w:pPr>
+    </w:p>
+    <w:p>
+      <w:pPr>
+        <w:spacing w:line="360" w:lineRule="auto"/>
+        <w:jc w:val="both"/>
+        <w:rPr>
+          <w:iCs/>
+          <w:color w:val="0000FF"/>
+          <w:lang w:val="en-US"/>
+        </w:rPr>
+      </w:pPr>
       <w:r>
         <w:rPr>
           <w:iCs/>
@@ -6388,16 +6026,17 @@
           <w:szCs w:val="24"/>
           <w:lang w:val="en-US"/>
         </w:rPr>
+        <w:lastRenderedPageBreak/>
         <mc:AlternateContent>
           <mc:Choice Requires="wps">
             <w:drawing>
-              <wp:anchor distT="0" distB="0" distL="114300" distR="114300" simplePos="0" relativeHeight="251669504" behindDoc="0" locked="0" layoutInCell="1" allowOverlap="1" wp14:anchorId="23236810" wp14:editId="2971A96B">
+              <wp:anchor distT="0" distB="0" distL="114300" distR="114300" simplePos="0" relativeHeight="251672064" behindDoc="0" locked="0" layoutInCell="1" allowOverlap="1" wp14:anchorId="23236810" wp14:editId="30E4FFDA">
                 <wp:simplePos x="0" y="0"/>
                 <wp:positionH relativeFrom="column">
-                  <wp:posOffset>0</wp:posOffset>
+                  <wp:posOffset>198369</wp:posOffset>
                 </wp:positionH>
                 <wp:positionV relativeFrom="paragraph">
-                  <wp:posOffset>192184</wp:posOffset>
+                  <wp:posOffset>46355</wp:posOffset>
                 </wp:positionV>
                 <wp:extent cx="5640019" cy="1590261"/>
                 <wp:effectExtent l="0" t="0" r="18415" b="10160"/>
@@ -6447,15 +6086,7 @@
                                 <w:bCs/>
                                 <w:lang w:val="en-US"/>
                               </w:rPr>
-                              <w:t>5.</w:t>
-                            </w:r>
-                            <w:r>
-                              <w:rPr>
-                                <w:b/>
-                                <w:bCs/>
-                                <w:lang w:val="en-US"/>
-                              </w:rPr>
-                              <w:t>2</w:t>
+                              <w:t>5.2</w:t>
                             </w:r>
                             <w:r>
                               <w:rPr>
@@ -6725,6 +6356,27 @@
                               </w:rPr>
                             </w:pPr>
                           </w:p>
+                          <w:p>
+                            <w:pPr>
+                              <w:rPr>
+                                <w:lang w:val="en-US"/>
+                              </w:rPr>
+                            </w:pPr>
+                          </w:p>
+                          <w:p>
+                            <w:pPr>
+                              <w:rPr>
+                                <w:lang w:val="en-US"/>
+                              </w:rPr>
+                            </w:pPr>
+                          </w:p>
+                          <w:p>
+                            <w:pPr>
+                              <w:rPr>
+                                <w:lang w:val="en-US"/>
+                              </w:rPr>
+                            </w:pPr>
+                          </w:p>
                         </w:txbxContent>
                       </wps:txbx>
                       <wps:bodyPr rot="0" spcFirstLastPara="0" vertOverflow="overflow" horzOverflow="overflow" vert="horz" wrap="square" lIns="91440" tIns="45720" rIns="91440" bIns="45720" numCol="1" spcCol="0" rtlCol="0" fromWordArt="0" anchor="t" anchorCtr="0" forceAA="0" compatLnSpc="1">
@@ -6744,7 +6396,7 @@
           </mc:Choice>
           <mc:Fallback>
             <w:pict>
-              <v:shape w14:anchorId="23236810" id="Text Box 47" o:spid="_x0000_s1031" type="#_x0000_t202" style="position:absolute;left:0;text-align:left;margin-left:0;margin-top:15.15pt;width:444.1pt;height:125.2pt;z-index:251669504;visibility:visible;mso-wrap-style:square;mso-height-percent:0;mso-wrap-distance-left:9pt;mso-wrap-distance-top:0;mso-wrap-distance-right:9pt;mso-wrap-distance-bottom:0;mso-position-horizontal:absolute;mso-position-horizontal-relative:text;mso-position-vertical:absolute;mso-position-vertical-relative:text;mso-height-percent:0;mso-height-relative:margin;v-text-anchor:top" o:gfxdata="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" fillcolor="white [3201]" strokeweight=".5pt">
+              <v:shape w14:anchorId="23236810" id="Text Box 47" o:spid="_x0000_s1031" type="#_x0000_t202" style="position:absolute;left:0;text-align:left;margin-left:15.6pt;margin-top:3.65pt;width:444.1pt;height:125.2pt;z-index:251672064;visibility:visible;mso-wrap-style:square;mso-height-percent:0;mso-wrap-distance-left:9pt;mso-wrap-distance-top:0;mso-wrap-distance-right:9pt;mso-wrap-distance-bottom:0;mso-position-horizontal:absolute;mso-position-horizontal-relative:text;mso-position-vertical:absolute;mso-position-vertical-relative:text;mso-height-percent:0;mso-height-relative:margin;v-text-anchor:top" o:gfxdata="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" fillcolor="white [3201]" strokeweight=".5pt">
                 <v:textbox>
                   <w:txbxContent>
                     <w:p>
@@ -6767,15 +6419,7 @@
                           <w:bCs/>
                           <w:lang w:val="en-US"/>
                         </w:rPr>
-                        <w:t>5.</w:t>
-                      </w:r>
-                      <w:r>
-                        <w:rPr>
-                          <w:b/>
-                          <w:bCs/>
-                          <w:lang w:val="en-US"/>
-                        </w:rPr>
-                        <w:t>2</w:t>
+                        <w:t>5.2</w:t>
                       </w:r>
                       <w:r>
                         <w:rPr>
@@ -7045,6 +6689,27 @@
                         </w:rPr>
                       </w:pPr>
                     </w:p>
+                    <w:p>
+                      <w:pPr>
+                        <w:rPr>
+                          <w:lang w:val="en-US"/>
+                        </w:rPr>
+                      </w:pPr>
+                    </w:p>
+                    <w:p>
+                      <w:pPr>
+                        <w:rPr>
+                          <w:lang w:val="en-US"/>
+                        </w:rPr>
+                      </w:pPr>
+                    </w:p>
+                    <w:p>
+                      <w:pPr>
+                        <w:rPr>
+                          <w:lang w:val="en-US"/>
+                        </w:rPr>
+                      </w:pPr>
+                    </w:p>
                   </w:txbxContent>
                 </v:textbox>
               </v:shape>
@@ -7124,6 +6789,9 @@
         <w:pStyle w:val="BodyText"/>
         <w:spacing w:before="93" w:line="206" w:lineRule="exact"/>
         <w:ind w:left="0"/>
+        <w:rPr>
+          <w:lang w:val="en-US"/>
+        </w:rPr>
       </w:pPr>
       <w:r>
         <w:rPr>
@@ -7266,6 +6934,12 @@
         </w:rPr>
         <w:t>vé..</w:t>
       </w:r>
+      <w:r>
+        <w:rPr>
+          <w:szCs w:val="24"/>
+        </w:rPr>
+        <w:tab/>
+      </w:r>
     </w:p>
     <w:p>
       <w:pPr>
@@ -7306,61 +6980,6 @@
         </w:rPr>
         <w:t>vé.</w:t>
       </w:r>
-    </w:p>
-    <w:p>
-      <w:pPr>
-        <w:spacing w:line="360" w:lineRule="auto"/>
-        <w:jc w:val="both"/>
-        <w:rPr>
-          <w:iCs/>
-          <w:color w:val="0000FF"/>
-          <w:lang w:val="en-US"/>
-        </w:rPr>
-      </w:pPr>
-    </w:p>
-    <w:p>
-      <w:pPr>
-        <w:spacing w:line="360" w:lineRule="auto"/>
-        <w:jc w:val="both"/>
-        <w:rPr>
-          <w:iCs/>
-          <w:color w:val="0000FF"/>
-          <w:lang w:val="en-US"/>
-        </w:rPr>
-      </w:pPr>
-    </w:p>
-    <w:p>
-      <w:pPr>
-        <w:spacing w:line="360" w:lineRule="auto"/>
-        <w:jc w:val="both"/>
-        <w:rPr>
-          <w:iCs/>
-          <w:color w:val="0000FF"/>
-          <w:lang w:val="en-US"/>
-        </w:rPr>
-      </w:pPr>
-    </w:p>
-    <w:p>
-      <w:pPr>
-        <w:spacing w:line="360" w:lineRule="auto"/>
-        <w:jc w:val="both"/>
-        <w:rPr>
-          <w:iCs/>
-          <w:color w:val="0000FF"/>
-          <w:lang w:val="en-US"/>
-        </w:rPr>
-      </w:pPr>
-    </w:p>
-    <w:p>
-      <w:pPr>
-        <w:spacing w:line="360" w:lineRule="auto"/>
-        <w:jc w:val="both"/>
-        <w:rPr>
-          <w:iCs/>
-          <w:color w:val="0000FF"/>
-          <w:lang w:val="en-US"/>
-        </w:rPr>
-      </w:pPr>
     </w:p>
     <w:p>
       <w:pPr>
@@ -7852,7 +7471,7 @@
         </mc:Choice>
         <mc:Fallback>
           <w:pict>
-            <v:shape w14:anchorId="00A961DA" id="Freeform 1" o:spid="_x0000_s1026" style="position:absolute;margin-left:0;margin-top:0;width:93.15pt;height:813pt;flip:x;z-index:251659264;visibility:visible;mso-wrap-style:square;mso-width-percent:0;mso-height-percent:0;mso-wrap-distance-left:9pt;mso-wrap-distance-top:0;mso-wrap-distance-right:9pt;mso-wrap-distance-bottom:0;mso-position-horizontal:absolute;mso-position-horizontal-relative:page;mso-position-vertical:absolute;mso-position-vertical-relative:page;mso-width-percent:0;mso-height-percent:0;mso-width-relative:page;mso-height-relative:page;v-text-anchor:top" coordsize="502,3168" o:gfxdata="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" path="m502,c93,,93,,93,,146,383,323,1900,,3168v502,,502,,502,l502,xe" fillcolor="#8db3e2" stroked="f" strokecolor="#212120">
+            <v:shape w14:anchorId="15DF93B1" id="Freeform 1" o:spid="_x0000_s1026" style="position:absolute;margin-left:0;margin-top:0;width:93.15pt;height:813pt;flip:x;z-index:251659264;visibility:visible;mso-wrap-style:square;mso-width-percent:0;mso-height-percent:0;mso-wrap-distance-left:9pt;mso-wrap-distance-top:0;mso-wrap-distance-right:9pt;mso-wrap-distance-bottom:0;mso-position-horizontal:absolute;mso-position-horizontal-relative:page;mso-position-vertical:absolute;mso-position-vertical-relative:page;mso-width-percent:0;mso-height-percent:0;mso-width-relative:page;mso-height-relative:page;v-text-anchor:top" coordsize="502,3168" o:gfxdata="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" path="m502,c93,,93,,93,,146,383,323,1900,,3168v502,,502,,502,l502,xe" fillcolor="#8db3e2" stroked="f" strokecolor="#212120">
               <v:fill color2="#1f497d" rotate="t" focus="100%" type="gradient"/>
               <v:shadow color="#8c8682"/>
               <v:path arrowok="t" o:connecttype="custom" o:connectlocs="1183005,0;219162,0;0,10325100;1183005,10325100;1183005,0" o:connectangles="0,0,0,0,0"/>
@@ -8026,7 +7645,7 @@
         <w:lang w:val="en-US"/>
       </w:rPr>
       <w:drawing>
-        <wp:anchor distT="0" distB="0" distL="114300" distR="114300" simplePos="0" relativeHeight="251691008" behindDoc="1" locked="0" layoutInCell="1" allowOverlap="1" wp14:anchorId="5CA2AE42" wp14:editId="6803F623">
+        <wp:anchor distT="0" distB="0" distL="114300" distR="114300" simplePos="0" relativeHeight="251662848" behindDoc="1" locked="0" layoutInCell="1" allowOverlap="1" wp14:anchorId="5CA2AE42" wp14:editId="6803F623">
           <wp:simplePos x="0" y="0"/>
           <wp:positionH relativeFrom="column">
             <wp:posOffset>-538480</wp:posOffset>
@@ -8189,24 +7808,9 @@
           </w:r>
           <w:r>
             <w:rPr>
-              <w:color w:val="0000FF"/>
               <w:lang w:val="en-US"/>
             </w:rPr>
-            <w:t>&lt;</w:t>
-          </w:r>
-          <w:r>
-            <w:rPr>
-              <w:color w:val="0000FF"/>
-              <w:lang w:val="en-US"/>
-            </w:rPr>
-            <w:t>dd/mm/yyyy</w:t>
-          </w:r>
-          <w:r>
-            <w:rPr>
-              <w:color w:val="0000FF"/>
-              <w:lang w:val="en-US"/>
-            </w:rPr>
-            <w:t>&gt;</w:t>
+            <w:t>29/05/2021</w:t>
           </w:r>
         </w:p>
       </w:tc>

</xml_diff>